<commit_message>
inna gałaz oraz poprawiony plik z dokumentacja
</commit_message>
<xml_diff>
--- a/Weronika_Buras_WCYKY2S1.docx
+++ b/Weronika_Buras_WCYKY2S1.docx
@@ -3857,27 +3857,7 @@
           <w:szCs w:val="32"/>
         </w:rPr>
         <w:lastRenderedPageBreak/>
-        <w:t xml:space="preserve">Diagram przedstawiający schemat </w:t>
-      </w:r>
-      <w:r>
-        <w:rPr>
-          <w:rFonts w:ascii="Cambria" w:hAnsi="Cambria"/>
-          <w:b/>
-          <w:bCs/>
-          <w:sz w:val="32"/>
-          <w:szCs w:val="32"/>
-        </w:rPr>
-        <w:t>dodający zwierzę do bazy.</w:t>
-      </w:r>
-      <w:r>
-        <w:rPr>
-          <w:rFonts w:ascii="Cambria" w:hAnsi="Cambria"/>
-          <w:b/>
-          <w:bCs/>
-          <w:sz w:val="32"/>
-          <w:szCs w:val="32"/>
-        </w:rPr>
-        <w:t xml:space="preserve"> </w:t>
+        <w:t xml:space="preserve">Diagram przedstawiający schemat dodający zwierzę do bazy. </w:t>
       </w:r>
     </w:p>
     <w:p>
@@ -10277,25 +10257,7 @@
               <w:rPr>
                 <w:rFonts w:ascii="Cambria" w:hAnsi="Cambria"/>
               </w:rPr>
-              <w:t>Dodanie grafiku- test 2</w:t>
-            </w:r>
-            <w:r>
-              <w:rPr>
-                <w:rFonts w:ascii="Cambria" w:hAnsi="Cambria"/>
-              </w:rPr>
-              <w:t xml:space="preserve">2 </w:t>
-            </w:r>
-            <w:r>
-              <w:rPr>
-                <w:rFonts w:ascii="Cambria" w:hAnsi="Cambria"/>
-              </w:rPr>
-              <w:t>(</w:t>
-            </w:r>
-            <w:r>
-              <w:rPr>
-                <w:rFonts w:ascii="Cambria" w:hAnsi="Cambria"/>
-              </w:rPr>
-              <w:t>niepoprawne dane pracownika)</w:t>
+              <w:t>Dodanie grafiku- test 22 (niepoprawne dane pracownika)</w:t>
             </w:r>
           </w:p>
         </w:tc>
@@ -10348,13 +10310,7 @@
               <w:rPr>
                 <w:rFonts w:ascii="Cambria" w:hAnsi="Cambria"/>
               </w:rPr>
-              <w:t>W oknie Poniedziałek w</w:t>
-            </w:r>
-            <w:r>
-              <w:rPr>
-                <w:rFonts w:ascii="Cambria" w:hAnsi="Cambria"/>
-              </w:rPr>
-              <w:t>pisz: Ania Nowak</w:t>
+              <w:t>W oknie Poniedziałek wpisz: Ania Nowak</w:t>
             </w:r>
           </w:p>
           <w:p>
@@ -10407,15 +10363,7 @@
               <w:rPr>
                 <w:rFonts w:ascii="Cambria" w:hAnsi="Cambria"/>
               </w:rPr>
-              <w:t>Wyświetlenie</w:t>
-            </w:r>
-            <w:bookmarkStart w:id="1" w:name="_GoBack"/>
-            <w:bookmarkEnd w:id="1"/>
-            <w:r>
-              <w:rPr>
-                <w:rFonts w:ascii="Cambria" w:hAnsi="Cambria"/>
-              </w:rPr>
-              <w:t xml:space="preserve"> komunikatu użytkownikowi, ze nie istnieje taki pracownik. </w:t>
+              <w:t xml:space="preserve">Wyświetlenie komunikatu użytkownikowi, ze nie istnieje taki pracownik. </w:t>
             </w:r>
           </w:p>
         </w:tc>
@@ -10434,15 +10382,8 @@
         </w:rPr>
         <w:t xml:space="preserve"> </w:t>
       </w:r>
-    </w:p>
-    <w:p>
-      <w:pPr>
-        <w:pStyle w:val="Akapitzlist"/>
-        <w:spacing w:before="240" w:line="480" w:lineRule="auto"/>
-        <w:rPr>
-          <w:rFonts w:ascii="Cambria" w:hAnsi="Cambria"/>
-        </w:rPr>
-      </w:pPr>
+      <w:bookmarkStart w:id="1" w:name="_GoBack"/>
+      <w:bookmarkEnd w:id="1"/>
     </w:p>
     <w:sectPr>
       <w:headerReference w:type="default" r:id="rId17"/>
@@ -11435,7 +11376,7 @@
 </file>
 
 <file path=customXml/itemProps1.xml><?xml version="1.0" encoding="utf-8"?>
-<ds:datastoreItem xmlns:ds="http://schemas.openxmlformats.org/officeDocument/2006/customXml" ds:itemID="{D4F78242-D856-4015-B07F-89217756C099}">
+<ds:datastoreItem xmlns:ds="http://schemas.openxmlformats.org/officeDocument/2006/customXml" ds:itemID="{4030F79C-B60E-460E-B544-97B32C3C8CED}">
   <ds:schemaRefs>
     <ds:schemaRef ds:uri="http://schemas.openxmlformats.org/officeDocument/2006/bibliography"/>
   </ds:schemaRefs>

</xml_diff>